<commit_message>
update chair app again
</commit_message>
<xml_diff>
--- a/Documents/District/District_Chair_LTG_Treasurer_Application_1920.docx
+++ b/Documents/District/District_Chair_LTG_Treasurer_Application_1920.docx
@@ -4205,39 +4205,31 @@
           <w:sz w:val="24"/>
           <w:szCs w:val="24"/>
         </w:rPr>
-        <w:t xml:space="preserve">Plan </w:t>
-      </w:r>
-      <w:r>
-        <w:rPr>
-          <w:rFonts w:ascii="Century Gothic" w:hAnsi="Century Gothic" w:cs="Tahoma"/>
-          <w:sz w:val="24"/>
-          <w:szCs w:val="24"/>
-        </w:rPr>
-        <w:t>a Professional Development focused</w:t>
-      </w:r>
-      <w:r>
-        <w:rPr>
-          <w:rFonts w:ascii="Century Gothic" w:hAnsi="Century Gothic" w:cs="Tahoma"/>
-          <w:sz w:val="24"/>
-          <w:szCs w:val="24"/>
-        </w:rPr>
-        <w:t xml:space="preserve"> </w:t>
-      </w:r>
-      <w:r>
-        <w:rPr>
-          <w:rFonts w:ascii="Century Gothic" w:hAnsi="Century Gothic" w:cs="Tahoma"/>
-          <w:sz w:val="24"/>
-          <w:szCs w:val="24"/>
-        </w:rPr>
-        <w:t>c</w:t>
-      </w:r>
-      <w:r>
-        <w:rPr>
-          <w:rFonts w:ascii="Century Gothic" w:hAnsi="Century Gothic" w:cs="Tahoma"/>
-          <w:sz w:val="24"/>
-          <w:szCs w:val="24"/>
-        </w:rPr>
-        <w:t>onference</w:t>
+        <w:t>Educat</w:t>
+      </w:r>
+      <w:r>
+        <w:rPr>
+          <w:rFonts w:ascii="Century Gothic" w:hAnsi="Century Gothic" w:cs="Tahoma"/>
+          <w:sz w:val="24"/>
+          <w:szCs w:val="24"/>
+        </w:rPr>
+        <w:t>e</w:t>
+      </w:r>
+      <w:r>
+        <w:rPr>
+          <w:rFonts w:ascii="Century Gothic" w:hAnsi="Century Gothic" w:cs="Tahoma"/>
+          <w:sz w:val="24"/>
+          <w:szCs w:val="24"/>
+        </w:rPr>
+        <w:t xml:space="preserve"> Circle K members about m</w:t>
+      </w:r>
+      <w:r>
+        <w:rPr>
+          <w:rFonts w:ascii="Century Gothic" w:hAnsi="Century Gothic" w:cs="Tahoma"/>
+          <w:sz w:val="24"/>
+          <w:szCs w:val="24"/>
+        </w:rPr>
+        <w:t>embership benefits</w:t>
       </w:r>
     </w:p>
     <w:p>
@@ -4261,15 +4253,7 @@
           <w:sz w:val="24"/>
           <w:szCs w:val="24"/>
         </w:rPr>
-        <w:t xml:space="preserve">Draft the proposal for </w:t>
-      </w:r>
-      <w:r>
-        <w:rPr>
-          <w:rFonts w:ascii="Century Gothic" w:hAnsi="Century Gothic" w:cs="Tahoma"/>
-          <w:sz w:val="24"/>
-          <w:szCs w:val="24"/>
-        </w:rPr>
-        <w:t xml:space="preserve">a </w:t>
+        <w:t xml:space="preserve">Encourage professional development across the </w:t>
       </w:r>
       <w:r>
         <w:rPr>
@@ -4285,15 +4269,7 @@
           <w:sz w:val="24"/>
           <w:szCs w:val="24"/>
         </w:rPr>
-        <w:t>istrict-wide professional event</w:t>
-      </w:r>
-      <w:r>
-        <w:rPr>
-          <w:rFonts w:ascii="Century Gothic" w:hAnsi="Century Gothic" w:cs="Tahoma"/>
-          <w:sz w:val="24"/>
-          <w:szCs w:val="24"/>
-        </w:rPr>
-        <w:t xml:space="preserve"> to be presented at the April District Board meeting. </w:t>
+        <w:t>istrict</w:t>
       </w:r>
     </w:p>
     <w:p>
@@ -4317,31 +4293,23 @@
           <w:sz w:val="24"/>
           <w:szCs w:val="24"/>
         </w:rPr>
-        <w:t>Educat</w:t>
-      </w:r>
-      <w:r>
-        <w:rPr>
-          <w:rFonts w:ascii="Century Gothic" w:hAnsi="Century Gothic" w:cs="Tahoma"/>
-          <w:sz w:val="24"/>
-          <w:szCs w:val="24"/>
-        </w:rPr>
-        <w:t>e</w:t>
-      </w:r>
-      <w:r>
-        <w:rPr>
-          <w:rFonts w:ascii="Century Gothic" w:hAnsi="Century Gothic" w:cs="Tahoma"/>
-          <w:sz w:val="24"/>
-          <w:szCs w:val="24"/>
-        </w:rPr>
-        <w:t xml:space="preserve"> Circle K members about m</w:t>
-      </w:r>
-      <w:r>
-        <w:rPr>
-          <w:rFonts w:ascii="Century Gothic" w:hAnsi="Century Gothic" w:cs="Tahoma"/>
-          <w:sz w:val="24"/>
-          <w:szCs w:val="24"/>
-        </w:rPr>
-        <w:t>embership benefits</w:t>
+        <w:t xml:space="preserve">Aid in the growth of </w:t>
+      </w:r>
+      <w:r>
+        <w:rPr>
+          <w:rFonts w:ascii="Century Gothic" w:hAnsi="Century Gothic" w:cs="Tahoma"/>
+          <w:sz w:val="24"/>
+          <w:szCs w:val="24"/>
+        </w:rPr>
+        <w:t>D</w:t>
+      </w:r>
+      <w:r>
+        <w:rPr>
+          <w:rFonts w:ascii="Century Gothic" w:hAnsi="Century Gothic" w:cs="Tahoma"/>
+          <w:sz w:val="24"/>
+          <w:szCs w:val="24"/>
+        </w:rPr>
+        <w:t>istrict membership by researching and promoting membership resources relevant to all different forms of academic institutions</w:t>
       </w:r>
     </w:p>
     <w:p>
@@ -4365,23 +4333,15 @@
           <w:sz w:val="24"/>
           <w:szCs w:val="24"/>
         </w:rPr>
-        <w:t xml:space="preserve">Encourage professional development across the </w:t>
-      </w:r>
-      <w:r>
-        <w:rPr>
-          <w:rFonts w:ascii="Century Gothic" w:hAnsi="Century Gothic" w:cs="Tahoma"/>
-          <w:sz w:val="24"/>
-          <w:szCs w:val="24"/>
-        </w:rPr>
-        <w:t>D</w:t>
-      </w:r>
-      <w:r>
-        <w:rPr>
-          <w:rFonts w:ascii="Century Gothic" w:hAnsi="Century Gothic" w:cs="Tahoma"/>
-          <w:sz w:val="24"/>
-          <w:szCs w:val="24"/>
-        </w:rPr>
-        <w:t>istrict</w:t>
+        <w:t>Assist clubs with membership recruitment and retention</w:t>
+      </w:r>
+      <w:r>
+        <w:rPr>
+          <w:rFonts w:ascii="Century Gothic" w:hAnsi="Century Gothic" w:cs="Tahoma"/>
+          <w:sz w:val="24"/>
+          <w:szCs w:val="24"/>
+        </w:rPr>
+        <w:t xml:space="preserve"> programs</w:t>
       </w:r>
     </w:p>
     <w:p>
@@ -4405,7 +4365,7 @@
           <w:sz w:val="24"/>
           <w:szCs w:val="24"/>
         </w:rPr>
-        <w:t xml:space="preserve">Aid in the growth of </w:t>
+        <w:t xml:space="preserve">Facilitate the education of members in the </w:t>
       </w:r>
       <w:r>
         <w:rPr>
@@ -4421,7 +4381,7 @@
           <w:sz w:val="24"/>
           <w:szCs w:val="24"/>
         </w:rPr>
-        <w:t>istrict membership by researching and promoting membership resources relevant to all different forms of academic institutions</w:t>
+        <w:t>istrict with both CKI and professional knowledge through webinars and episodes such as the Alumni Spotlight</w:t>
       </w:r>
     </w:p>
     <w:p>
@@ -4445,78 +4405,6 @@
           <w:sz w:val="24"/>
           <w:szCs w:val="24"/>
         </w:rPr>
-        <w:t>Assist clubs with membership recruitment and retention</w:t>
-      </w:r>
-      <w:r>
-        <w:rPr>
-          <w:rFonts w:ascii="Century Gothic" w:hAnsi="Century Gothic" w:cs="Tahoma"/>
-          <w:sz w:val="24"/>
-          <w:szCs w:val="24"/>
-        </w:rPr>
-        <w:t xml:space="preserve"> programs</w:t>
-      </w:r>
-    </w:p>
-    <w:p>
-      <w:pPr>
-        <w:pStyle w:val="ListParagraph"/>
-        <w:numPr>
-          <w:ilvl w:val="0"/>
-          <w:numId w:val="12"/>
-        </w:numPr>
-        <w:spacing w:line="240" w:lineRule="auto"/>
-        <w:ind w:left="360" w:right="-270"/>
-        <w:rPr>
-          <w:rFonts w:ascii="Century Gothic" w:hAnsi="Century Gothic" w:cs="Tahoma"/>
-          <w:sz w:val="24"/>
-          <w:szCs w:val="24"/>
-        </w:rPr>
-      </w:pPr>
-      <w:r>
-        <w:rPr>
-          <w:rFonts w:ascii="Century Gothic" w:hAnsi="Century Gothic" w:cs="Tahoma"/>
-          <w:sz w:val="24"/>
-          <w:szCs w:val="24"/>
-        </w:rPr>
-        <w:t xml:space="preserve">Facilitate the education of members in the </w:t>
-      </w:r>
-      <w:r>
-        <w:rPr>
-          <w:rFonts w:ascii="Century Gothic" w:hAnsi="Century Gothic" w:cs="Tahoma"/>
-          <w:sz w:val="24"/>
-          <w:szCs w:val="24"/>
-        </w:rPr>
-        <w:t>D</w:t>
-      </w:r>
-      <w:r>
-        <w:rPr>
-          <w:rFonts w:ascii="Century Gothic" w:hAnsi="Century Gothic" w:cs="Tahoma"/>
-          <w:sz w:val="24"/>
-          <w:szCs w:val="24"/>
-        </w:rPr>
-        <w:t>istrict with both CKI and professional knowledge through webinars and episodes such as the Alumni Spotlight</w:t>
-      </w:r>
-    </w:p>
-    <w:p>
-      <w:pPr>
-        <w:pStyle w:val="ListParagraph"/>
-        <w:numPr>
-          <w:ilvl w:val="0"/>
-          <w:numId w:val="12"/>
-        </w:numPr>
-        <w:spacing w:line="240" w:lineRule="auto"/>
-        <w:ind w:left="360" w:right="-270"/>
-        <w:rPr>
-          <w:rFonts w:ascii="Century Gothic" w:hAnsi="Century Gothic" w:cs="Tahoma"/>
-          <w:sz w:val="24"/>
-          <w:szCs w:val="24"/>
-        </w:rPr>
-      </w:pPr>
-      <w:r>
-        <w:rPr>
-          <w:rFonts w:ascii="Century Gothic" w:hAnsi="Century Gothic" w:cs="Tahoma"/>
-          <w:sz w:val="24"/>
-          <w:szCs w:val="24"/>
-        </w:rPr>
         <w:t>Provide guidance to all Membership officers throughout the District</w:t>
       </w:r>
     </w:p>
@@ -4956,6 +4844,15 @@
           <w:u w:val="single"/>
         </w:rPr>
       </w:pPr>
+      <w:r>
+        <w:rPr>
+          <w:rFonts w:ascii="Century Gothic" w:hAnsi="Century Gothic" w:cs="Tahoma"/>
+          <w:sz w:val="24"/>
+          <w:szCs w:val="24"/>
+          <w:u w:val="single"/>
+        </w:rPr>
+        <w:br/>
+      </w:r>
     </w:p>
     <w:p>
       <w:pPr>
@@ -4994,6 +4891,7 @@
           <w:szCs w:val="24"/>
           <w:u w:val="single"/>
         </w:rPr>
+        <w:lastRenderedPageBreak/>
         <w:t>District Convention Chair</w:t>
       </w:r>
     </w:p>
@@ -5953,7 +5851,6 @@
           <w:sz w:val="24"/>
           <w:szCs w:val="24"/>
         </w:rPr>
-        <w:lastRenderedPageBreak/>
         <w:t>Provid</w:t>
       </w:r>
       <w:r>
@@ -6052,6 +5949,7 @@
           <w:sz w:val="24"/>
           <w:szCs w:val="24"/>
         </w:rPr>
+        <w:lastRenderedPageBreak/>
         <w:t xml:space="preserve">Applicants should have demonstrated knowledge and experience in </w:t>
       </w:r>
       <w:proofErr w:type="spellStart"/>
@@ -6096,8 +5994,6 @@
           <w:szCs w:val="24"/>
         </w:rPr>
       </w:pPr>
-      <w:bookmarkStart w:id="0" w:name="_GoBack"/>
-      <w:bookmarkEnd w:id="0"/>
       <w:r>
         <w:rPr>
           <w:rFonts w:ascii="Century Gothic" w:hAnsi="Century Gothic" w:cs="Tahoma"/>
@@ -7158,7 +7054,6 @@
           <w:szCs w:val="24"/>
           <w:u w:val="single"/>
         </w:rPr>
-        <w:lastRenderedPageBreak/>
         <w:t>President’s Retreat Chair</w:t>
       </w:r>
       <w:r>
@@ -7194,6 +7089,7 @@
           <w:sz w:val="24"/>
           <w:szCs w:val="24"/>
         </w:rPr>
+        <w:lastRenderedPageBreak/>
         <w:t>Plan fellowship and leadership-</w:t>
       </w:r>
       <w:r>
@@ -11946,34 +11842,16 @@
                 <w:sz w:val="24"/>
                 <w:szCs w:val="24"/>
               </w:rPr>
-              <w:t>What prior experiences do you have with coding including, but not limited</w:t>
-            </w:r>
-            <w:r>
-              <w:rPr>
-                <w:rFonts w:ascii="Century Gothic" w:eastAsia="SimSun" w:hAnsi="Century Gothic" w:cs="Tahoma"/>
-                <w:color w:val="000000"/>
-                <w:sz w:val="24"/>
-                <w:szCs w:val="24"/>
-              </w:rPr>
-              <w:t xml:space="preserve"> to using PHP, HTML, My</w:t>
-            </w:r>
-            <w:r>
-              <w:rPr>
-                <w:rFonts w:ascii="Century Gothic" w:eastAsia="SimSun" w:hAnsi="Century Gothic" w:cs="Tahoma"/>
-                <w:color w:val="000000"/>
-                <w:sz w:val="24"/>
-                <w:szCs w:val="24"/>
-              </w:rPr>
-              <w:t xml:space="preserve">SQL, and </w:t>
-            </w:r>
-            <w:r>
-              <w:rPr>
-                <w:rFonts w:ascii="Century Gothic" w:eastAsia="SimSun" w:hAnsi="Century Gothic" w:cs="Tahoma"/>
-                <w:color w:val="000000"/>
-                <w:sz w:val="24"/>
-                <w:szCs w:val="24"/>
-              </w:rPr>
-              <w:t>JavaScript</w:t>
+              <w:t>What prior experiences do you have with coding</w:t>
+            </w:r>
+            <w:r>
+              <w:rPr>
+                <w:rFonts w:ascii="Century Gothic" w:eastAsia="SimSun" w:hAnsi="Century Gothic" w:cs="Tahoma"/>
+                <w:color w:val="000000"/>
+                <w:sz w:val="24"/>
+                <w:szCs w:val="24"/>
+              </w:rPr>
+              <w:t xml:space="preserve"> and programming</w:t>
             </w:r>
             <w:r>
               <w:rPr>
@@ -12000,23 +11878,41 @@
                 <w:szCs w:val="24"/>
               </w:rPr>
             </w:pPr>
-            <w:r>
-              <w:rPr>
-                <w:rFonts w:ascii="Century Gothic" w:eastAsia="SimSun" w:hAnsi="Century Gothic" w:cs="Tahoma"/>
-                <w:color w:val="000000"/>
-                <w:sz w:val="24"/>
-                <w:szCs w:val="24"/>
-              </w:rPr>
-              <w:t xml:space="preserve">The Technology Chair </w:t>
-            </w:r>
-            <w:r>
-              <w:rPr>
-                <w:rFonts w:ascii="Century Gothic" w:eastAsia="SimSun" w:hAnsi="Century Gothic" w:cs="Tahoma"/>
-                <w:color w:val="000000"/>
-                <w:sz w:val="24"/>
-                <w:szCs w:val="24"/>
-              </w:rPr>
-              <w:t>will be an ex-officio member of each District Committee to ensure technical consistencies. How do you plan on ensuring that communication is maintained throughout the year in all the committees?</w:t>
+            <w:bookmarkStart w:id="0" w:name="_GoBack"/>
+            <w:r>
+              <w:rPr>
+                <w:rFonts w:ascii="Century Gothic" w:eastAsia="SimSun" w:hAnsi="Century Gothic" w:cs="Tahoma"/>
+                <w:color w:val="000000"/>
+                <w:sz w:val="24"/>
+                <w:szCs w:val="24"/>
+              </w:rPr>
+              <w:t>The 2018-2019 Technology Committee began working on an online reporting portal for the CNH Secretaries to use, streamlining the process of Monthly Report Form submissions. Have you ever worked on similar projects, and do you have any ideas to improve the portal before its release?</w:t>
+            </w:r>
+          </w:p>
+          <w:bookmarkEnd w:id="0"/>
+          <w:p>
+            <w:pPr>
+              <w:pStyle w:val="ListParagraph"/>
+              <w:numPr>
+                <w:ilvl w:val="0"/>
+                <w:numId w:val="30"/>
+              </w:numPr>
+              <w:spacing w:after="0"/>
+              <w:ind w:left="346"/>
+              <w:rPr>
+                <w:rFonts w:ascii="Century Gothic" w:eastAsia="SimSun" w:hAnsi="Century Gothic" w:cs="Tahoma"/>
+                <w:color w:val="000000"/>
+                <w:szCs w:val="24"/>
+              </w:rPr>
+            </w:pPr>
+            <w:r>
+              <w:rPr>
+                <w:rFonts w:ascii="Century Gothic" w:eastAsia="SimSun" w:hAnsi="Century Gothic" w:cs="Tahoma"/>
+                <w:color w:val="000000"/>
+                <w:sz w:val="24"/>
+                <w:szCs w:val="24"/>
+              </w:rPr>
+              <w:t>One of the largest projects the Technology Committee took on this year was the District Convention phone application. What ideas do you have to improve this for next year’s District Convention attendees?</w:t>
             </w:r>
             <w:r>
               <w:rPr>
@@ -13444,7 +13340,25 @@
                 <w:szCs w:val="24"/>
               </w:rPr>
               <w:lastRenderedPageBreak/>
-              <w:t>Although our District did not host a District Large Scale Service Project in the previous term, what ideas do you have to reinstate and improve this event for the future?</w:t>
+              <w:t xml:space="preserve">Although our District did not host a District </w:t>
+            </w:r>
+            <w:r>
+              <w:rPr>
+                <w:rFonts w:ascii="Century Gothic" w:eastAsia="SimSun" w:hAnsi="Century Gothic" w:cs="Tahoma"/>
+                <w:color w:val="000000"/>
+                <w:sz w:val="24"/>
+                <w:szCs w:val="24"/>
+              </w:rPr>
+              <w:t>Professional Development Conference</w:t>
+            </w:r>
+            <w:r>
+              <w:rPr>
+                <w:rFonts w:ascii="Century Gothic" w:eastAsia="SimSun" w:hAnsi="Century Gothic" w:cs="Tahoma"/>
+                <w:color w:val="000000"/>
+                <w:sz w:val="24"/>
+                <w:szCs w:val="24"/>
+              </w:rPr>
+              <w:t xml:space="preserve"> in the previous term, what ideas do you have to reinstate and improve this event for the future?</w:t>
             </w:r>
           </w:p>
           <w:p>
@@ -18016,8 +17930,8 @@
   <w:abstractNum w:abstractNumId="19" w15:restartNumberingAfterBreak="0">
     <w:nsid w:val="289764DB"/>
     <w:multiLevelType w:val="hybridMultilevel"/>
-    <w:tmpl w:val="249A7BA0"/>
-    <w:lvl w:ilvl="0" w:tplc="04090011">
+    <w:tmpl w:val="DC58CC32"/>
+    <w:lvl w:ilvl="0" w:tplc="3F10C108">
       <w:start w:val="1"/>
       <w:numFmt w:val="decimal"/>
       <w:lvlText w:val="%1)"/>
@@ -18027,6 +17941,8 @@
       </w:pPr>
       <w:rPr>
         <w:rFonts w:hint="default"/>
+        <w:sz w:val="24"/>
+        <w:szCs w:val="24"/>
       </w:rPr>
     </w:lvl>
     <w:lvl w:ilvl="1" w:tplc="04090019" w:tentative="1">
@@ -21721,7 +21637,7 @@
 </file>
 
 <file path=customXml/itemProps1.xml><?xml version="1.0" encoding="utf-8"?>
-<ds:datastoreItem xmlns:ds="http://schemas.openxmlformats.org/officeDocument/2006/customXml" ds:itemID="{8F3D198C-531A-43F7-80DA-1DC8BA12C293}">
+<ds:datastoreItem xmlns:ds="http://schemas.openxmlformats.org/officeDocument/2006/customXml" ds:itemID="{D5EA672F-6F67-4A57-A4D3-E8602053F509}">
   <ds:schemaRefs>
     <ds:schemaRef ds:uri="http://schemas.openxmlformats.org/officeDocument/2006/bibliography"/>
   </ds:schemaRefs>

</xml_diff>